<commit_message>
Submission for HOS10 - Yared Shewarade
</commit_message>
<xml_diff>
--- a/HOS10A Authentication.docx
+++ b/HOS10A Authentication.docx
@@ -543,7 +543,7 @@
         </w:rPr>
         <w:t>If you are not familiar with a terminal, command line, and bash scripts, check out this video: </w:t>
       </w:r>
-      <w:hyperlink r:id="rId8" w:tgtFrame="_blank" w:history="1">
+      <w:hyperlink r:id="rId10" w:tgtFrame="_blank" w:history="1">
         <w:r>
           <w:rPr>
             <w:rStyle w:val="Hyperlink"/>
@@ -781,7 +781,7 @@
         </w:rPr>
         <w:t xml:space="preserve">Visit </w:t>
       </w:r>
-      <w:hyperlink r:id="rId9" w:history="1">
+      <w:hyperlink r:id="rId11" w:history="1">
         <w:r>
           <w:rPr>
             <w:rStyle w:val="Hyperlink"/>
@@ -1377,7 +1377,7 @@
         </w:rPr>
         <w:t xml:space="preserve">Refer the steps from </w:t>
       </w:r>
-      <w:hyperlink r:id="rId10" w:history="1">
+      <w:hyperlink r:id="rId12" w:history="1">
         <w:r>
           <w:rPr>
             <w:rStyle w:val="Hyperlink"/>
@@ -1651,7 +1651,7 @@
                     <pic:cNvPicPr/>
                   </pic:nvPicPr>
                   <pic:blipFill>
-                    <a:blip r:embed="rId11"/>
+                    <a:blip r:embed="rId13"/>
                     <a:stretch>
                       <a:fillRect/>
                     </a:stretch>
@@ -1737,7 +1737,7 @@
                     <pic:cNvPicPr/>
                   </pic:nvPicPr>
                   <pic:blipFill>
-                    <a:blip r:embed="rId12"/>
+                    <a:blip r:embed="rId14"/>
                     <a:stretch>
                       <a:fillRect/>
                     </a:stretch>
@@ -1803,7 +1803,7 @@
                     <pic:cNvPicPr/>
                   </pic:nvPicPr>
                   <pic:blipFill>
-                    <a:blip r:embed="rId13"/>
+                    <a:blip r:embed="rId15"/>
                     <a:stretch>
                       <a:fillRect/>
                     </a:stretch>
@@ -1914,7 +1914,7 @@
         </w:rPr>
         <w:t xml:space="preserve"> my URL is  </w:t>
       </w:r>
-      <w:hyperlink r:id="rId14" w:history="1">
+      <w:hyperlink r:id="rId16" w:history="1">
         <w:r>
           <w:rPr>
             <w:rStyle w:val="Hyperlink"/>
@@ -2213,7 +2213,7 @@
           <w:szCs w:val="22"/>
         </w:rPr>
       </w:pPr>
-      <w:hyperlink r:id="rId15" w:tgtFrame="_blank" w:history="1">
+      <w:hyperlink r:id="rId17" w:tgtFrame="_blank" w:history="1">
         <w:proofErr w:type="gramStart"/>
         <w:r>
           <w:rPr>
@@ -2256,7 +2256,7 @@
           <w:szCs w:val="22"/>
         </w:rPr>
       </w:pPr>
-      <w:hyperlink r:id="rId16" w:tgtFrame="_blank" w:history="1">
+      <w:hyperlink r:id="rId18" w:tgtFrame="_blank" w:history="1">
         <w:r>
           <w:rPr>
             <w:rStyle w:val="Hyperlink"/>
@@ -2322,7 +2322,7 @@
           <w:szCs w:val="22"/>
         </w:rPr>
       </w:pPr>
-      <w:hyperlink r:id="rId17" w:tgtFrame="_blank" w:history="1">
+      <w:hyperlink r:id="rId19" w:tgtFrame="_blank" w:history="1">
         <w:r>
           <w:rPr>
             <w:rStyle w:val="Hyperlink"/>
@@ -2664,7 +2664,7 @@
                     <pic:cNvPicPr/>
                   </pic:nvPicPr>
                   <pic:blipFill>
-                    <a:blip r:embed="rId18"/>
+                    <a:blip r:embed="rId20"/>
                     <a:stretch>
                       <a:fillRect/>
                     </a:stretch>
@@ -2933,7 +2933,7 @@
                     <pic:cNvPicPr/>
                   </pic:nvPicPr>
                   <pic:blipFill>
-                    <a:blip r:embed="rId19"/>
+                    <a:blip r:embed="rId21"/>
                     <a:stretch>
                       <a:fillRect/>
                     </a:stretch>
@@ -3096,7 +3096,7 @@
                     <pic:cNvPicPr/>
                   </pic:nvPicPr>
                   <pic:blipFill>
-                    <a:blip r:embed="rId20"/>
+                    <a:blip r:embed="rId22"/>
                     <a:stretch>
                       <a:fillRect/>
                     </a:stretch>
@@ -3326,7 +3326,7 @@
                     <pic:cNvPicPr/>
                   </pic:nvPicPr>
                   <pic:blipFill>
-                    <a:blip r:embed="rId21"/>
+                    <a:blip r:embed="rId23"/>
                     <a:stretch>
                       <a:fillRect/>
                     </a:stretch>
@@ -3432,28 +3432,9 @@
           <w:bCs/>
           <w:sz w:val="22"/>
           <w:szCs w:val="22"/>
-        </w:rPr>
-        <w:t>Your</w:t>
-      </w:r>
-      <w:r>
-        <w:rPr>
-          <w:rFonts w:asciiTheme="majorHAnsi" w:hAnsiTheme="majorHAnsi" w:cstheme="majorHAnsi"/>
-          <w:b/>
-          <w:bCs/>
-          <w:sz w:val="22"/>
-          <w:szCs w:val="22"/>
-        </w:rPr>
-        <w:t>Backend</w:t>
-      </w:r>
-      <w:r>
-        <w:rPr>
-          <w:rFonts w:asciiTheme="majorHAnsi" w:hAnsiTheme="majorHAnsi" w:cstheme="majorHAnsi"/>
-          <w:b/>
-          <w:bCs/>
-          <w:sz w:val="22"/>
-          <w:szCs w:val="22"/>
-        </w:rPr>
-        <w:t>URL</w:t>
+          <w:vertAlign w:val="subscript"/>
+        </w:rPr>
+        <w:t>YourBackendURL</w:t>
       </w:r>
       <w:proofErr w:type="spellEnd"/>
       <w:r>
@@ -4100,7 +4081,7 @@
                     <pic:cNvPicPr/>
                   </pic:nvPicPr>
                   <pic:blipFill>
-                    <a:blip r:embed="rId22"/>
+                    <a:blip r:embed="rId24"/>
                     <a:stretch>
                       <a:fillRect/>
                     </a:stretch>
@@ -4328,7 +4309,7 @@
         </w:rPr>
         <w:t xml:space="preserve">Visit the following link, </w:t>
       </w:r>
-      <w:hyperlink r:id="rId23" w:history="1">
+      <w:hyperlink r:id="rId25" w:history="1">
         <w:r>
           <w:rPr>
             <w:rStyle w:val="Hyperlink"/>
@@ -4378,7 +4359,7 @@
                     <pic:cNvPicPr/>
                   </pic:nvPicPr>
                   <pic:blipFill>
-                    <a:blip r:embed="rId24"/>
+                    <a:blip r:embed="rId26"/>
                     <a:stretch>
                       <a:fillRect/>
                     </a:stretch>
@@ -4453,7 +4434,7 @@
                     <pic:cNvPicPr/>
                   </pic:nvPicPr>
                   <pic:blipFill>
-                    <a:blip r:embed="rId25"/>
+                    <a:blip r:embed="rId27"/>
                     <a:stretch>
                       <a:fillRect/>
                     </a:stretch>
@@ -4567,7 +4548,7 @@
                     <pic:cNvPicPr/>
                   </pic:nvPicPr>
                   <pic:blipFill>
-                    <a:blip r:embed="rId26"/>
+                    <a:blip r:embed="rId28"/>
                     <a:stretch>
                       <a:fillRect/>
                     </a:stretch>
@@ -4687,7 +4668,7 @@
                     <pic:cNvPicPr/>
                   </pic:nvPicPr>
                   <pic:blipFill>
-                    <a:blip r:embed="rId27"/>
+                    <a:blip r:embed="rId29"/>
                     <a:stretch>
                       <a:fillRect/>
                     </a:stretch>
@@ -4785,7 +4766,7 @@
                     <pic:cNvPicPr/>
                   </pic:nvPicPr>
                   <pic:blipFill>
-                    <a:blip r:embed="rId28"/>
+                    <a:blip r:embed="rId30"/>
                     <a:stretch>
                       <a:fillRect/>
                     </a:stretch>
@@ -5040,7 +5021,7 @@
                     <pic:cNvPicPr/>
                   </pic:nvPicPr>
                   <pic:blipFill>
-                    <a:blip r:embed="rId29"/>
+                    <a:blip r:embed="rId31"/>
                     <a:stretch>
                       <a:fillRect/>
                     </a:stretch>
@@ -5245,7 +5226,7 @@
                     <pic:cNvPicPr/>
                   </pic:nvPicPr>
                   <pic:blipFill>
-                    <a:blip r:embed="rId30"/>
+                    <a:blip r:embed="rId32"/>
                     <a:stretch>
                       <a:fillRect/>
                     </a:stretch>
@@ -5502,7 +5483,7 @@
                     <pic:cNvPicPr/>
                   </pic:nvPicPr>
                   <pic:blipFill>
-                    <a:blip r:embed="rId31"/>
+                    <a:blip r:embed="rId33"/>
                     <a:stretch>
                       <a:fillRect/>
                     </a:stretch>
@@ -5807,7 +5788,7 @@
                     <pic:cNvPicPr/>
                   </pic:nvPicPr>
                   <pic:blipFill>
-                    <a:blip r:embed="rId32"/>
+                    <a:blip r:embed="rId34"/>
                     <a:stretch>
                       <a:fillRect/>
                     </a:stretch>
@@ -6022,7 +6003,7 @@
                     <pic:cNvPicPr/>
                   </pic:nvPicPr>
                   <pic:blipFill>
-                    <a:blip r:embed="rId33"/>
+                    <a:blip r:embed="rId35"/>
                     <a:stretch>
                       <a:fillRect/>
                     </a:stretch>
@@ -6509,6 +6490,7 @@
       <w:r>
         <w:rPr>
           <w:rFonts w:ascii="Calibri" w:hAnsi="Calibri" w:cs="Calibri"/>
+          <w:noProof/>
         </w:rPr>
         <w:drawing>
           <wp:inline distT="0" distB="0" distL="0" distR="0" wp14:anchorId="4B96E579" wp14:editId="1EAD5B48">
@@ -6526,7 +6508,7 @@
                     <pic:cNvPicPr/>
                   </pic:nvPicPr>
                   <pic:blipFill>
-                    <a:blip r:embed="rId34"/>
+                    <a:blip r:embed="rId36"/>
                     <a:stretch>
                       <a:fillRect/>
                     </a:stretch>
@@ -6888,7 +6870,7 @@
                     <pic:cNvPicPr/>
                   </pic:nvPicPr>
                   <pic:blipFill>
-                    <a:blip r:embed="rId35"/>
+                    <a:blip r:embed="rId37"/>
                     <a:stretch>
                       <a:fillRect/>
                     </a:stretch>
@@ -6980,7 +6962,7 @@
                     <pic:cNvPicPr/>
                   </pic:nvPicPr>
                   <pic:blipFill>
-                    <a:blip r:embed="rId36"/>
+                    <a:blip r:embed="rId38"/>
                     <a:stretch>
                       <a:fillRect/>
                     </a:stretch>
@@ -7060,7 +7042,7 @@
                     <pic:cNvPicPr/>
                   </pic:nvPicPr>
                   <pic:blipFill>
-                    <a:blip r:embed="rId37"/>
+                    <a:blip r:embed="rId39"/>
                     <a:stretch>
                       <a:fillRect/>
                     </a:stretch>
@@ -7230,7 +7212,7 @@
                     <pic:cNvPicPr/>
                   </pic:nvPicPr>
                   <pic:blipFill>
-                    <a:blip r:embed="rId38"/>
+                    <a:blip r:embed="rId40"/>
                     <a:stretch>
                       <a:fillRect/>
                     </a:stretch>
@@ -7468,7 +7450,7 @@
                     <pic:cNvPicPr/>
                   </pic:nvPicPr>
                   <pic:blipFill>
-                    <a:blip r:embed="rId39"/>
+                    <a:blip r:embed="rId41"/>
                     <a:stretch>
                       <a:fillRect/>
                     </a:stretch>
@@ -7516,7 +7498,7 @@
       </w:pPr>
     </w:p>
     <w:sectPr>
-      <w:footerReference w:type="default" r:id="rId40"/>
+      <w:footerReference w:type="default" r:id="rId42"/>
       <w:pgSz w:w="11909" w:h="16834"/>
       <w:pgMar w:top="1440" w:right="1440" w:bottom="1440" w:left="1440" w:header="720" w:footer="720" w:gutter="0"/>
       <w:pgNumType w:start="1"/>
@@ -14188,10 +14170,263 @@
 <b:Sources xmlns:b="http://schemas.openxmlformats.org/officeDocument/2006/bibliography" xmlns="http://schemas.openxmlformats.org/officeDocument/2006/bibliography" SelectedStyle="\APASixthEditionOfficeOnline.xsl" StyleName="APA" Version="6"/>
 </file>
 
+<file path=customXml/item2.xml><?xml version="1.0" encoding="utf-8"?>
+<?mso-contentType ?>
+<FormTemplates xmlns="http://schemas.microsoft.com/sharepoint/v3/contenttype/forms">
+  <Display>DocumentLibraryForm</Display>
+  <Edit>DocumentLibraryForm</Edit>
+  <New>DocumentLibraryForm</New>
+</FormTemplates>
+</file>
+
+<file path=customXml/item3.xml><?xml version="1.0" encoding="utf-8"?>
+<ct:contentTypeSchema xmlns:ct="http://schemas.microsoft.com/office/2006/metadata/contentType" xmlns:ma="http://schemas.microsoft.com/office/2006/metadata/properties/metaAttributes" ct:_="" ma:_="" ma:contentTypeName="Document" ma:contentTypeID="0x010100CD90780923DB964FBF59814005E65FF1" ma:contentTypeVersion="12" ma:contentTypeDescription="Create a new document." ma:contentTypeScope="" ma:versionID="c6beb895f5300800a20bd8dc01aa4cea">
+  <xsd:schema xmlns:xsd="http://www.w3.org/2001/XMLSchema" xmlns:xs="http://www.w3.org/2001/XMLSchema" xmlns:p="http://schemas.microsoft.com/office/2006/metadata/properties" xmlns:ns2="4972a3c3-0751-4730-b2d7-51fdeff2fc88" xmlns:ns3="03bea62a-1dbb-487b-943f-3311535bbf11" targetNamespace="http://schemas.microsoft.com/office/2006/metadata/properties" ma:root="true" ma:fieldsID="d22a5b499c9db2904af712bdf7efdf54" ns2:_="" ns3:_="">
+    <xsd:import namespace="4972a3c3-0751-4730-b2d7-51fdeff2fc88"/>
+    <xsd:import namespace="03bea62a-1dbb-487b-943f-3311535bbf11"/>
+    <xsd:element name="properties">
+      <xsd:complexType>
+        <xsd:sequence>
+          <xsd:element name="documentManagement">
+            <xsd:complexType>
+              <xsd:all>
+                <xsd:element ref="ns2:lcf76f155ced4ddcb4097134ff3c332f" minOccurs="0"/>
+                <xsd:element ref="ns3:TaxCatchAll" minOccurs="0"/>
+                <xsd:element ref="ns2:MediaServiceMetadata" minOccurs="0"/>
+                <xsd:element ref="ns2:MediaServiceFastMetadata" minOccurs="0"/>
+                <xsd:element ref="ns2:MediaServiceDateTaken" minOccurs="0"/>
+                <xsd:element ref="ns2:MediaServiceObjectDetectorVersions" minOccurs="0"/>
+                <xsd:element ref="ns2:MediaServiceOCR" minOccurs="0"/>
+                <xsd:element ref="ns2:MediaServiceGenerationTime" minOccurs="0"/>
+                <xsd:element ref="ns2:MediaServiceEventHashCode" minOccurs="0"/>
+                <xsd:element ref="ns3:SharedWithUsers" minOccurs="0"/>
+                <xsd:element ref="ns3:SharedWithDetails" minOccurs="0"/>
+              </xsd:all>
+            </xsd:complexType>
+          </xsd:element>
+        </xsd:sequence>
+      </xsd:complexType>
+    </xsd:element>
+  </xsd:schema>
+  <xsd:schema xmlns:xsd="http://www.w3.org/2001/XMLSchema" xmlns:xs="http://www.w3.org/2001/XMLSchema" xmlns:dms="http://schemas.microsoft.com/office/2006/documentManagement/types" xmlns:pc="http://schemas.microsoft.com/office/infopath/2007/PartnerControls" targetNamespace="4972a3c3-0751-4730-b2d7-51fdeff2fc88" elementFormDefault="qualified">
+    <xsd:import namespace="http://schemas.microsoft.com/office/2006/documentManagement/types"/>
+    <xsd:import namespace="http://schemas.microsoft.com/office/infopath/2007/PartnerControls"/>
+    <xsd:element name="lcf76f155ced4ddcb4097134ff3c332f" ma:index="9" nillable="true" ma:taxonomy="true" ma:internalName="lcf76f155ced4ddcb4097134ff3c332f" ma:taxonomyFieldName="MediaServiceImageTags" ma:displayName="Image Tags" ma:readOnly="false" ma:fieldId="{5cf76f15-5ced-4ddc-b409-7134ff3c332f}" ma:taxonomyMulti="true" ma:sspId="546a43e1-4e15-4448-a533-0b9301fa17f1" ma:termSetId="09814cd3-568e-fe90-9814-8d621ff8fb84" ma:anchorId="fba54fb3-c3e1-fe81-a776-ca4b69148c4d" ma:open="true" ma:isKeyword="false">
+      <xsd:complexType>
+        <xsd:sequence>
+          <xsd:element ref="pc:Terms" minOccurs="0" maxOccurs="1"/>
+        </xsd:sequence>
+      </xsd:complexType>
+    </xsd:element>
+    <xsd:element name="MediaServiceMetadata" ma:index="11" nillable="true" ma:displayName="MediaServiceMetadata" ma:hidden="true" ma:internalName="MediaServiceMetadata" ma:readOnly="true">
+      <xsd:simpleType>
+        <xsd:restriction base="dms:Note"/>
+      </xsd:simpleType>
+    </xsd:element>
+    <xsd:element name="MediaServiceFastMetadata" ma:index="12" nillable="true" ma:displayName="MediaServiceFastMetadata" ma:hidden="true" ma:internalName="MediaServiceFastMetadata" ma:readOnly="true">
+      <xsd:simpleType>
+        <xsd:restriction base="dms:Note"/>
+      </xsd:simpleType>
+    </xsd:element>
+    <xsd:element name="MediaServiceDateTaken" ma:index="13" nillable="true" ma:displayName="MediaServiceDateTaken" ma:hidden="true" ma:indexed="true" ma:internalName="MediaServiceDateTaken" ma:readOnly="true">
+      <xsd:simpleType>
+        <xsd:restriction base="dms:Text"/>
+      </xsd:simpleType>
+    </xsd:element>
+    <xsd:element name="MediaServiceObjectDetectorVersions" ma:index="14" nillable="true" ma:displayName="MediaServiceObjectDetectorVersions" ma:hidden="true" ma:indexed="true" ma:internalName="MediaServiceObjectDetectorVersions" ma:readOnly="true">
+      <xsd:simpleType>
+        <xsd:restriction base="dms:Text"/>
+      </xsd:simpleType>
+    </xsd:element>
+    <xsd:element name="MediaServiceOCR" ma:index="15" nillable="true" ma:displayName="Extracted Text" ma:internalName="MediaServiceOCR" ma:readOnly="true">
+      <xsd:simpleType>
+        <xsd:restriction base="dms:Note">
+          <xsd:maxLength value="255"/>
+        </xsd:restriction>
+      </xsd:simpleType>
+    </xsd:element>
+    <xsd:element name="MediaServiceGenerationTime" ma:index="16" nillable="true" ma:displayName="MediaServiceGenerationTime" ma:hidden="true" ma:internalName="MediaServiceGenerationTime" ma:readOnly="true">
+      <xsd:simpleType>
+        <xsd:restriction base="dms:Text"/>
+      </xsd:simpleType>
+    </xsd:element>
+    <xsd:element name="MediaServiceEventHashCode" ma:index="17" nillable="true" ma:displayName="MediaServiceEventHashCode" ma:hidden="true" ma:internalName="MediaServiceEventHashCode" ma:readOnly="true">
+      <xsd:simpleType>
+        <xsd:restriction base="dms:Text"/>
+      </xsd:simpleType>
+    </xsd:element>
+  </xsd:schema>
+  <xsd:schema xmlns:xsd="http://www.w3.org/2001/XMLSchema" xmlns:xs="http://www.w3.org/2001/XMLSchema" xmlns:dms="http://schemas.microsoft.com/office/2006/documentManagement/types" xmlns:pc="http://schemas.microsoft.com/office/infopath/2007/PartnerControls" targetNamespace="03bea62a-1dbb-487b-943f-3311535bbf11" elementFormDefault="qualified">
+    <xsd:import namespace="http://schemas.microsoft.com/office/2006/documentManagement/types"/>
+    <xsd:import namespace="http://schemas.microsoft.com/office/infopath/2007/PartnerControls"/>
+    <xsd:element name="TaxCatchAll" ma:index="10" nillable="true" ma:displayName="Taxonomy Catch All Column" ma:hidden="true" ma:list="{a6a566b9-8256-4eb8-8699-3faa2ff0af57}" ma:internalName="TaxCatchAll" ma:showField="CatchAllData" ma:web="03bea62a-1dbb-487b-943f-3311535bbf11">
+      <xsd:complexType>
+        <xsd:complexContent>
+          <xsd:extension base="dms:MultiChoiceLookup">
+            <xsd:sequence>
+              <xsd:element name="Value" type="dms:Lookup" maxOccurs="unbounded" minOccurs="0" nillable="true"/>
+            </xsd:sequence>
+          </xsd:extension>
+        </xsd:complexContent>
+      </xsd:complexType>
+    </xsd:element>
+    <xsd:element name="SharedWithUsers" ma:index="18" nillable="true" ma:displayName="Shared With" ma:internalName="SharedWithUsers" ma:readOnly="true">
+      <xsd:complexType>
+        <xsd:complexContent>
+          <xsd:extension base="dms:UserMulti">
+            <xsd:sequence>
+              <xsd:element name="UserInfo" minOccurs="0" maxOccurs="unbounded">
+                <xsd:complexType>
+                  <xsd:sequence>
+                    <xsd:element name="DisplayName" type="xsd:string" minOccurs="0"/>
+                    <xsd:element name="AccountId" type="dms:UserId" minOccurs="0" nillable="true"/>
+                    <xsd:element name="AccountType" type="xsd:string" minOccurs="0"/>
+                  </xsd:sequence>
+                </xsd:complexType>
+              </xsd:element>
+            </xsd:sequence>
+          </xsd:extension>
+        </xsd:complexContent>
+      </xsd:complexType>
+    </xsd:element>
+    <xsd:element name="SharedWithDetails" ma:index="19" nillable="true" ma:displayName="Shared With Details" ma:internalName="SharedWithDetails" ma:readOnly="true">
+      <xsd:simpleType>
+        <xsd:restriction base="dms:Note">
+          <xsd:maxLength value="255"/>
+        </xsd:restriction>
+      </xsd:simpleType>
+    </xsd:element>
+  </xsd:schema>
+  <xsd:schema xmlns="http://schemas.openxmlformats.org/package/2006/metadata/core-properties" xmlns:xsd="http://www.w3.org/2001/XMLSchema" xmlns:xsi="http://www.w3.org/2001/XMLSchema-instance" xmlns:dc="http://purl.org/dc/elements/1.1/" xmlns:dcterms="http://purl.org/dc/terms/" xmlns:odoc="http://schemas.microsoft.com/internal/obd" targetNamespace="http://schemas.openxmlformats.org/package/2006/metadata/core-properties" elementFormDefault="qualified" attributeFormDefault="unqualified" blockDefault="#all">
+    <xsd:import namespace="http://purl.org/dc/elements/1.1/" schemaLocation="http://dublincore.org/schemas/xmls/qdc/2003/04/02/dc.xsd"/>
+    <xsd:import namespace="http://purl.org/dc/terms/" schemaLocation="http://dublincore.org/schemas/xmls/qdc/2003/04/02/dcterms.xsd"/>
+    <xsd:element name="coreProperties" type="CT_coreProperties"/>
+    <xsd:complexType name="CT_coreProperties">
+      <xsd:all>
+        <xsd:element ref="dc:creator" minOccurs="0" maxOccurs="1"/>
+        <xsd:element ref="dcterms:created" minOccurs="0" maxOccurs="1"/>
+        <xsd:element ref="dc:identifier" minOccurs="0" maxOccurs="1"/>
+        <xsd:element name="contentType" minOccurs="0" maxOccurs="1" type="xsd:string" ma:index="0" ma:displayName="Content Type"/>
+        <xsd:element ref="dc:title" minOccurs="0" maxOccurs="1" ma:index="4" ma:displayName="Title"/>
+        <xsd:element ref="dc:subject" minOccurs="0" maxOccurs="1"/>
+        <xsd:element ref="dc:description" minOccurs="0" maxOccurs="1"/>
+        <xsd:element name="keywords" minOccurs="0" maxOccurs="1" type="xsd:string"/>
+        <xsd:element ref="dc:language" minOccurs="0" maxOccurs="1"/>
+        <xsd:element name="category" minOccurs="0" maxOccurs="1" type="xsd:string"/>
+        <xsd:element name="version" minOccurs="0" maxOccurs="1" type="xsd:string"/>
+        <xsd:element name="revision" minOccurs="0" maxOccurs="1" type="xsd:string">
+          <xsd:annotation>
+            <xsd:documentation>
+                        This value indicates the number of saves or revisions. The application is responsible for updating this value after each revision.
+                    </xsd:documentation>
+          </xsd:annotation>
+        </xsd:element>
+        <xsd:element name="lastModifiedBy" minOccurs="0" maxOccurs="1" type="xsd:string"/>
+        <xsd:element ref="dcterms:modified" minOccurs="0" maxOccurs="1"/>
+        <xsd:element name="contentStatus" minOccurs="0" maxOccurs="1" type="xsd:string"/>
+      </xsd:all>
+    </xsd:complexType>
+  </xsd:schema>
+  <xs:schema xmlns:pc="http://schemas.microsoft.com/office/infopath/2007/PartnerControls" xmlns:xs="http://www.w3.org/2001/XMLSchema" targetNamespace="http://schemas.microsoft.com/office/infopath/2007/PartnerControls" elementFormDefault="qualified" attributeFormDefault="unqualified">
+    <xs:element name="Person">
+      <xs:complexType>
+        <xs:sequence>
+          <xs:element ref="pc:DisplayName" minOccurs="0"/>
+          <xs:element ref="pc:AccountId" minOccurs="0"/>
+          <xs:element ref="pc:AccountType" minOccurs="0"/>
+        </xs:sequence>
+      </xs:complexType>
+    </xs:element>
+    <xs:element name="DisplayName" type="xs:string"/>
+    <xs:element name="AccountId" type="xs:string"/>
+    <xs:element name="AccountType" type="xs:string"/>
+    <xs:element name="BDCAssociatedEntity">
+      <xs:complexType>
+        <xs:sequence>
+          <xs:element ref="pc:BDCEntity" minOccurs="0" maxOccurs="unbounded"/>
+        </xs:sequence>
+        <xs:attribute ref="pc:EntityNamespace"/>
+        <xs:attribute ref="pc:EntityName"/>
+        <xs:attribute ref="pc:SystemInstanceName"/>
+        <xs:attribute ref="pc:AssociationName"/>
+      </xs:complexType>
+    </xs:element>
+    <xs:attribute name="EntityNamespace" type="xs:string"/>
+    <xs:attribute name="EntityName" type="xs:string"/>
+    <xs:attribute name="SystemInstanceName" type="xs:string"/>
+    <xs:attribute name="AssociationName" type="xs:string"/>
+    <xs:element name="BDCEntity">
+      <xs:complexType>
+        <xs:sequence>
+          <xs:element ref="pc:EntityDisplayName" minOccurs="0"/>
+          <xs:element ref="pc:EntityInstanceReference" minOccurs="0"/>
+          <xs:element ref="pc:EntityId1" minOccurs="0"/>
+          <xs:element ref="pc:EntityId2" minOccurs="0"/>
+          <xs:element ref="pc:EntityId3" minOccurs="0"/>
+          <xs:element ref="pc:EntityId4" minOccurs="0"/>
+          <xs:element ref="pc:EntityId5" minOccurs="0"/>
+        </xs:sequence>
+      </xs:complexType>
+    </xs:element>
+    <xs:element name="EntityDisplayName" type="xs:string"/>
+    <xs:element name="EntityInstanceReference" type="xs:string"/>
+    <xs:element name="EntityId1" type="xs:string"/>
+    <xs:element name="EntityId2" type="xs:string"/>
+    <xs:element name="EntityId3" type="xs:string"/>
+    <xs:element name="EntityId4" type="xs:string"/>
+    <xs:element name="EntityId5" type="xs:string"/>
+    <xs:element name="Terms">
+      <xs:complexType>
+        <xs:sequence>
+          <xs:element ref="pc:TermInfo" minOccurs="0" maxOccurs="unbounded"/>
+        </xs:sequence>
+      </xs:complexType>
+    </xs:element>
+    <xs:element name="TermInfo">
+      <xs:complexType>
+        <xs:sequence>
+          <xs:element ref="pc:TermName" minOccurs="0"/>
+          <xs:element ref="pc:TermId" minOccurs="0"/>
+        </xs:sequence>
+      </xs:complexType>
+    </xs:element>
+    <xs:element name="TermName" type="xs:string"/>
+    <xs:element name="TermId" type="xs:string"/>
+  </xs:schema>
+</ct:contentTypeSchema>
+</file>
+
 <file path=customXml/itemProps1.xml><?xml version="1.0" encoding="utf-8"?>
 <ds:datastoreItem xmlns:ds="http://schemas.openxmlformats.org/officeDocument/2006/customXml" ds:itemID="{BF189325-9431-4BE1-BD20-EA3C9521FC8F}">
   <ds:schemaRefs>
     <ds:schemaRef ds:uri="http://schemas.openxmlformats.org/officeDocument/2006/bibliography"/>
   </ds:schemaRefs>
 </ds:datastoreItem>
+</file>
+
+<file path=customXml/itemProps2.xml><?xml version="1.0" encoding="utf-8"?>
+<ds:datastoreItem xmlns:ds="http://schemas.openxmlformats.org/officeDocument/2006/customXml" ds:itemID="{B761281B-215B-48B3-ABFC-EF5F47E3EFF0}">
+  <ds:schemaRefs>
+    <ds:schemaRef ds:uri="http://schemas.microsoft.com/sharepoint/v3/contenttype/forms"/>
+  </ds:schemaRefs>
+</ds:datastoreItem>
+</file>
+
+<file path=customXml/itemProps3.xml><?xml version="1.0" encoding="utf-8"?>
+<ds:datastoreItem xmlns:ds="http://schemas.openxmlformats.org/officeDocument/2006/customXml" ds:itemID="{36804F6B-26F8-41DF-8415-EC2F7B9B09C4}">
+  <ds:schemaRefs>
+    <ds:schemaRef ds:uri="http://schemas.microsoft.com/office/2006/metadata/contentType"/>
+    <ds:schemaRef ds:uri="http://schemas.microsoft.com/office/2006/metadata/properties/metaAttributes"/>
+    <ds:schemaRef ds:uri="http://www.w3.org/2001/XMLSchema"/>
+    <ds:schemaRef ds:uri="http://schemas.microsoft.com/office/2006/metadata/properties"/>
+    <ds:schemaRef ds:uri="4972a3c3-0751-4730-b2d7-51fdeff2fc88"/>
+    <ds:schemaRef ds:uri="03bea62a-1dbb-487b-943f-3311535bbf11"/>
+    <ds:schemaRef ds:uri="http://schemas.microsoft.com/office/2006/documentManagement/types"/>
+    <ds:schemaRef ds:uri="http://schemas.microsoft.com/office/infopath/2007/PartnerControls"/>
+    <ds:schemaRef ds:uri="http://schemas.openxmlformats.org/package/2006/metadata/core-properties"/>
+    <ds:schemaRef ds:uri="http://purl.org/dc/elements/1.1/"/>
+    <ds:schemaRef ds:uri="http://purl.org/dc/terms/"/>
+    <ds:schemaRef ds:uri="http://schemas.microsoft.com/internal/obd"/>
+  </ds:schemaRefs>
+</ds:datastoreItem>
 </file>
</xml_diff>